<commit_message>
Adicionada a primeira Migration.
</commit_message>
<xml_diff>
--- a/Documentação/Projeto ASP.docx
+++ b/Documentação/Projeto ASP.docx
@@ -7,7 +7,18 @@
         <w:pStyle w:val="Ttulo"/>
       </w:pPr>
       <w:r>
-        <w:t>Projeto ASP.NET – Sales Management</w:t>
+        <w:t xml:space="preserve">Projeto ASP.NET – Sales </w:t>
+      </w:r>
+      <w:proofErr w:type="gramStart"/>
+      <w:r>
+        <w:t>Management</w:t>
+      </w:r>
+      <w:r>
+        <w:t xml:space="preserve">  -</w:t>
+      </w:r>
+      <w:proofErr w:type="gramEnd"/>
+      <w:r>
+        <w:t xml:space="preserve"> Anotações</w:t>
       </w:r>
     </w:p>
     <w:p/>
@@ -18,18 +29,33 @@
       <w:r>
         <w:t>Arquivos:</w:t>
       </w:r>
-      <w:bookmarkStart w:id="0" w:name="_GoBack"/>
-      <w:bookmarkEnd w:id="0"/>
+    </w:p>
+    <w:p>
+      <w:r>
+        <w:t>Appsettings.json – Contém os dados de conexão com o banco de dados.</w:t>
+      </w:r>
     </w:p>
     <w:p>
       <w:proofErr w:type="spellStart"/>
       <w:r>
-        <w:t>Appsettings.json</w:t>
+        <w:t>Startup.cs</w:t>
       </w:r>
       <w:proofErr w:type="spellEnd"/>
       <w:r>
-        <w:t xml:space="preserve"> – Contém os dados de conexão com o banco de dados.</w:t>
-      </w:r>
+        <w:t xml:space="preserve"> – Permite configurar o banco de dados que será utilizado e qual framework será utilizado.</w:t>
+      </w:r>
+    </w:p>
+    <w:p>
+      <w:proofErr w:type="spellStart"/>
+      <w:r>
+        <w:t>launchSetting.json</w:t>
+      </w:r>
+      <w:proofErr w:type="spellEnd"/>
+      <w:r>
+        <w:t xml:space="preserve"> – Configura a aplicação para qual servidor será usado (IIS Express), também configura se é ambiente de desenvolvimento ou não.</w:t>
+      </w:r>
+      <w:bookmarkStart w:id="0" w:name="_GoBack"/>
+      <w:bookmarkEnd w:id="0"/>
     </w:p>
     <w:p/>
     <w:sectPr>

</xml_diff>

<commit_message>
Adicionado templates e alterado o layout.
</commit_message>
<xml_diff>
--- a/Documentação/Projeto ASP.docx
+++ b/Documentação/Projeto ASP.docx
@@ -54,10 +54,114 @@
       <w:r>
         <w:t xml:space="preserve"> – Configura a aplicação para qual servidor será usado (IIS Express), também configura se é ambiente de desenvolvimento ou não.</w:t>
       </w:r>
+    </w:p>
+    <w:p>
+      <w:r>
+        <w:t xml:space="preserve">Na pasta _Layout pode ser trocado o </w:t>
+      </w:r>
+      <w:proofErr w:type="spellStart"/>
+      <w:r>
+        <w:t>them</w:t>
+      </w:r>
+      <w:proofErr w:type="spellEnd"/>
+      <w:r>
+        <w:t xml:space="preserve"> do </w:t>
+      </w:r>
+      <w:proofErr w:type="spellStart"/>
+      <w:r>
+        <w:t>bootstrap</w:t>
+      </w:r>
+      <w:proofErr w:type="spellEnd"/>
+      <w:r>
+        <w:t xml:space="preserve"> da aplicação.</w:t>
+      </w:r>
+      <w:r>
+        <w:t xml:space="preserve"> Link para download do tema: </w:t>
+      </w:r>
+      <w:r>
+        <w:t>https://bootswatch.com/3/</w:t>
+      </w:r>
       <w:bookmarkStart w:id="0" w:name="_GoBack"/>
       <w:bookmarkEnd w:id="0"/>
     </w:p>
-    <w:p/>
+    <w:p>
+      <w:r>
+        <w:drawing>
+          <wp:inline distT="0" distB="0" distL="0" distR="0" wp14:anchorId="1ED74F2B" wp14:editId="30092B23">
+            <wp:extent cx="3924848" cy="1171739"/>
+            <wp:effectExtent l="0" t="0" r="0" b="9525"/>
+            <wp:docPr id="1" name="Imagem 1"/>
+            <wp:cNvGraphicFramePr>
+              <a:graphicFrameLocks xmlns:a="http://schemas.openxmlformats.org/drawingml/2006/main" noChangeAspect="1"/>
+            </wp:cNvGraphicFramePr>
+            <a:graphic xmlns:a="http://schemas.openxmlformats.org/drawingml/2006/main">
+              <a:graphicData uri="http://schemas.openxmlformats.org/drawingml/2006/picture">
+                <pic:pic xmlns:pic="http://schemas.openxmlformats.org/drawingml/2006/picture">
+                  <pic:nvPicPr>
+                    <pic:cNvPr id="1" name=""/>
+                    <pic:cNvPicPr/>
+                  </pic:nvPicPr>
+                  <pic:blipFill>
+                    <a:blip r:embed="rId4"/>
+                    <a:stretch>
+                      <a:fillRect/>
+                    </a:stretch>
+                  </pic:blipFill>
+                  <pic:spPr>
+                    <a:xfrm>
+                      <a:off x="0" y="0"/>
+                      <a:ext cx="3924848" cy="1171739"/>
+                    </a:xfrm>
+                    <a:prstGeom prst="rect">
+                      <a:avLst/>
+                    </a:prstGeom>
+                  </pic:spPr>
+                </pic:pic>
+              </a:graphicData>
+            </a:graphic>
+          </wp:inline>
+        </w:drawing>
+      </w:r>
+    </w:p>
+    <w:p>
+      <w:r>
+        <w:drawing>
+          <wp:inline distT="0" distB="0" distL="0" distR="0" wp14:anchorId="4F7E6C81" wp14:editId="74B05407">
+            <wp:extent cx="5400040" cy="1783080"/>
+            <wp:effectExtent l="0" t="0" r="0" b="7620"/>
+            <wp:docPr id="2" name="Imagem 2"/>
+            <wp:cNvGraphicFramePr>
+              <a:graphicFrameLocks xmlns:a="http://schemas.openxmlformats.org/drawingml/2006/main" noChangeAspect="1"/>
+            </wp:cNvGraphicFramePr>
+            <a:graphic xmlns:a="http://schemas.openxmlformats.org/drawingml/2006/main">
+              <a:graphicData uri="http://schemas.openxmlformats.org/drawingml/2006/picture">
+                <pic:pic xmlns:pic="http://schemas.openxmlformats.org/drawingml/2006/picture">
+                  <pic:nvPicPr>
+                    <pic:cNvPr id="1" name=""/>
+                    <pic:cNvPicPr/>
+                  </pic:nvPicPr>
+                  <pic:blipFill>
+                    <a:blip r:embed="rId5"/>
+                    <a:stretch>
+                      <a:fillRect/>
+                    </a:stretch>
+                  </pic:blipFill>
+                  <pic:spPr>
+                    <a:xfrm>
+                      <a:off x="0" y="0"/>
+                      <a:ext cx="5400040" cy="1783080"/>
+                    </a:xfrm>
+                    <a:prstGeom prst="rect">
+                      <a:avLst/>
+                    </a:prstGeom>
+                  </pic:spPr>
+                </pic:pic>
+              </a:graphicData>
+            </a:graphic>
+          </wp:inline>
+        </w:drawing>
+      </w:r>
+    </w:p>
     <w:sectPr>
       <w:pgSz w:w="11906" w:h="16838"/>
       <w:pgMar w:top="1417" w:right="1701" w:bottom="1417" w:left="1701" w:header="708" w:footer="708" w:gutter="0"/>

</xml_diff>